<commit_message>
Added information about privacy policy policy privacy
</commit_message>
<xml_diff>
--- a/Dodatki/Zakres uprawnień w aplikacji i polityka bezpieczeństwa.docx
+++ b/Dodatki/Zakres uprawnień w aplikacji i polityka bezpieczeństwa.docx
@@ -232,8 +232,6 @@
       <w:r>
         <w:t>:</w:t>
       </w:r>
-      <w:bookmarkStart w:id="0" w:name="_GoBack"/>
-      <w:bookmarkEnd w:id="0"/>
     </w:p>
     <w:p>
       <w:pPr>
@@ -387,6 +385,447 @@
           <w:b/>
         </w:rPr>
       </w:pPr>
+      <w:r>
+        <w:rPr>
+          <w:b/>
+        </w:rPr>
+        <w:t>Polityka bezpieczeństwa</w:t>
+      </w:r>
+    </w:p>
+    <w:p>
+      <w:pPr>
+        <w:numPr>
+          <w:ilvl w:val="0"/>
+          <w:numId w:val="18"/>
+        </w:numPr>
+        <w:spacing w:after="0" w:line="240" w:lineRule="auto"/>
+        <w:ind w:left="1440"/>
+        <w:jc w:val="both"/>
+        <w:textAlignment w:val="baseline"/>
+        <w:rPr>
+          <w:rFonts w:ascii="Arial" w:eastAsia="Times New Roman" w:hAnsi="Arial" w:cs="Arial"/>
+          <w:b/>
+          <w:bCs/>
+          <w:color w:val="000000"/>
+          <w:lang w:eastAsia="pl-PL"/>
+        </w:rPr>
+      </w:pPr>
+      <w:r>
+        <w:rPr>
+          <w:rFonts w:eastAsia="Times New Roman" w:cstheme="minorHAnsi"/>
+          <w:b/>
+          <w:bCs/>
+          <w:color w:val="000000"/>
+          <w:lang w:eastAsia="pl-PL"/>
+        </w:rPr>
+        <w:t xml:space="preserve">Uprawnienia </w:t>
+      </w:r>
+      <w:r>
+        <w:rPr>
+          <w:rFonts w:eastAsia="Times New Roman" w:cstheme="minorHAnsi"/>
+          <w:bCs/>
+          <w:color w:val="000000"/>
+          <w:lang w:eastAsia="pl-PL"/>
+        </w:rPr>
+        <w:t>– działanie systemu powinno być oparte na odpowiednich grupach użytkowników i wyznaczonych dla nich uprawnieniach.</w:t>
+      </w:r>
+    </w:p>
+    <w:p>
+      <w:pPr>
+        <w:numPr>
+          <w:ilvl w:val="0"/>
+          <w:numId w:val="18"/>
+        </w:numPr>
+        <w:spacing w:after="0" w:line="240" w:lineRule="auto"/>
+        <w:ind w:left="1440"/>
+        <w:jc w:val="both"/>
+        <w:textAlignment w:val="baseline"/>
+        <w:rPr>
+          <w:rFonts w:ascii="Arial" w:eastAsia="Times New Roman" w:hAnsi="Arial" w:cs="Arial"/>
+          <w:b/>
+          <w:bCs/>
+          <w:color w:val="000000"/>
+          <w:lang w:eastAsia="pl-PL"/>
+        </w:rPr>
+      </w:pPr>
+      <w:r>
+        <w:rPr>
+          <w:rFonts w:ascii="Calibri" w:eastAsia="Times New Roman" w:hAnsi="Calibri" w:cs="Calibri"/>
+          <w:b/>
+          <w:color w:val="000000"/>
+          <w:lang w:eastAsia="pl-PL"/>
+        </w:rPr>
+        <w:t>Dostęp</w:t>
+      </w:r>
+      <w:r>
+        <w:rPr>
+          <w:rFonts w:ascii="Calibri" w:eastAsia="Times New Roman" w:hAnsi="Calibri" w:cs="Calibri"/>
+          <w:color w:val="000000"/>
+          <w:lang w:eastAsia="pl-PL"/>
+        </w:rPr>
+        <w:t xml:space="preserve"> </w:t>
+      </w:r>
+      <w:r>
+        <w:rPr>
+          <w:rFonts w:ascii="Calibri" w:eastAsia="Times New Roman" w:hAnsi="Calibri" w:cs="Calibri"/>
+          <w:b/>
+          <w:color w:val="000000"/>
+          <w:lang w:eastAsia="pl-PL"/>
+        </w:rPr>
+        <w:t>do bazy danych</w:t>
+      </w:r>
+      <w:r>
+        <w:rPr>
+          <w:rFonts w:ascii="Calibri" w:eastAsia="Times New Roman" w:hAnsi="Calibri" w:cs="Calibri"/>
+          <w:color w:val="000000"/>
+          <w:lang w:eastAsia="pl-PL"/>
+        </w:rPr>
+        <w:t xml:space="preserve"> -</w:t>
+      </w:r>
+      <w:r>
+        <w:rPr>
+          <w:rFonts w:ascii="Calibri" w:eastAsia="Times New Roman" w:hAnsi="Calibri" w:cs="Calibri"/>
+          <w:color w:val="000000"/>
+          <w:lang w:eastAsia="pl-PL"/>
+        </w:rPr>
+        <w:t xml:space="preserve"> powinien być </w:t>
+      </w:r>
+      <w:r>
+        <w:rPr>
+          <w:rFonts w:ascii="Calibri" w:eastAsia="Times New Roman" w:hAnsi="Calibri" w:cs="Calibri"/>
+          <w:color w:val="000000"/>
+          <w:lang w:eastAsia="pl-PL"/>
+        </w:rPr>
+        <w:t xml:space="preserve">on </w:t>
+      </w:r>
+      <w:r>
+        <w:rPr>
+          <w:rFonts w:ascii="Calibri" w:eastAsia="Times New Roman" w:hAnsi="Calibri" w:cs="Calibri"/>
+          <w:color w:val="000000"/>
+          <w:lang w:eastAsia="pl-PL"/>
+        </w:rPr>
+        <w:t xml:space="preserve">zapewniony nieprzerwalnie w czasie działania </w:t>
+      </w:r>
+      <w:r>
+        <w:rPr>
+          <w:rFonts w:ascii="Calibri" w:eastAsia="Times New Roman" w:hAnsi="Calibri" w:cs="Calibri"/>
+          <w:color w:val="000000"/>
+          <w:lang w:eastAsia="pl-PL"/>
+        </w:rPr>
+        <w:t>systemu</w:t>
+      </w:r>
+      <w:r>
+        <w:rPr>
+          <w:rFonts w:ascii="Calibri" w:eastAsia="Times New Roman" w:hAnsi="Calibri" w:cs="Calibri"/>
+          <w:color w:val="000000"/>
+          <w:lang w:eastAsia="pl-PL"/>
+        </w:rPr>
+        <w:t>.</w:t>
+      </w:r>
+    </w:p>
+    <w:p>
+      <w:pPr>
+        <w:numPr>
+          <w:ilvl w:val="0"/>
+          <w:numId w:val="18"/>
+        </w:numPr>
+        <w:spacing w:after="0" w:line="240" w:lineRule="auto"/>
+        <w:ind w:left="1440"/>
+        <w:jc w:val="both"/>
+        <w:textAlignment w:val="baseline"/>
+        <w:rPr>
+          <w:rFonts w:ascii="Arial" w:eastAsia="Times New Roman" w:hAnsi="Arial" w:cs="Arial"/>
+          <w:b/>
+          <w:bCs/>
+          <w:color w:val="000000"/>
+          <w:lang w:eastAsia="pl-PL"/>
+        </w:rPr>
+      </w:pPr>
+      <w:r>
+        <w:rPr>
+          <w:rFonts w:eastAsia="Times New Roman" w:cstheme="minorHAnsi"/>
+          <w:b/>
+          <w:bCs/>
+          <w:color w:val="000000"/>
+          <w:lang w:eastAsia="pl-PL"/>
+        </w:rPr>
+        <w:t>Dane</w:t>
+      </w:r>
+      <w:r>
+        <w:rPr>
+          <w:rFonts w:ascii="Arial" w:eastAsia="Times New Roman" w:hAnsi="Arial" w:cs="Arial"/>
+          <w:b/>
+          <w:bCs/>
+          <w:color w:val="000000"/>
+          <w:lang w:eastAsia="pl-PL"/>
+        </w:rPr>
+        <w:t xml:space="preserve"> –</w:t>
+      </w:r>
+      <w:r>
+        <w:rPr>
+          <w:rFonts w:ascii="Arial" w:eastAsia="Times New Roman" w:hAnsi="Arial" w:cs="Arial"/>
+          <w:bCs/>
+          <w:color w:val="000000"/>
+          <w:lang w:eastAsia="pl-PL"/>
+        </w:rPr>
+        <w:t xml:space="preserve"> </w:t>
+      </w:r>
+      <w:r>
+        <w:rPr>
+          <w:rFonts w:ascii="Calibri" w:eastAsia="Times New Roman" w:hAnsi="Calibri" w:cs="Calibri"/>
+          <w:color w:val="000000"/>
+          <w:lang w:eastAsia="pl-PL"/>
+        </w:rPr>
+        <w:t>w systemie gromadzone powinny być wyłącznie te dane, które są niezbędne do jego prawidłowego funkcjonowania.</w:t>
+      </w:r>
+    </w:p>
+    <w:p>
+      <w:pPr>
+        <w:numPr>
+          <w:ilvl w:val="0"/>
+          <w:numId w:val="18"/>
+        </w:numPr>
+        <w:spacing w:after="0" w:line="240" w:lineRule="auto"/>
+        <w:ind w:left="1440"/>
+        <w:jc w:val="both"/>
+        <w:textAlignment w:val="baseline"/>
+        <w:rPr>
+          <w:rFonts w:ascii="Arial" w:eastAsia="Times New Roman" w:hAnsi="Arial" w:cs="Arial"/>
+          <w:b/>
+          <w:bCs/>
+          <w:color w:val="000000"/>
+          <w:lang w:eastAsia="pl-PL"/>
+        </w:rPr>
+      </w:pPr>
+      <w:r>
+        <w:rPr>
+          <w:rFonts w:ascii="Calibri" w:eastAsia="Times New Roman" w:hAnsi="Calibri" w:cs="Calibri"/>
+          <w:b/>
+          <w:color w:val="000000"/>
+          <w:lang w:eastAsia="pl-PL"/>
+        </w:rPr>
+        <w:t>Kopie zapasowe</w:t>
+      </w:r>
+      <w:r>
+        <w:rPr>
+          <w:rFonts w:ascii="Calibri" w:eastAsia="Times New Roman" w:hAnsi="Calibri" w:cs="Calibri"/>
+          <w:color w:val="000000"/>
+          <w:lang w:eastAsia="pl-PL"/>
+        </w:rPr>
+        <w:t xml:space="preserve"> – wszystkie dane, które są przechowywane w bazie powinny </w:t>
+      </w:r>
+      <w:r>
+        <w:rPr>
+          <w:rFonts w:ascii="Calibri" w:eastAsia="Times New Roman" w:hAnsi="Calibri" w:cs="Calibri"/>
+          <w:color w:val="000000"/>
+          <w:lang w:eastAsia="pl-PL"/>
+        </w:rPr>
+        <w:br/>
+      </w:r>
+      <w:r>
+        <w:rPr>
+          <w:rFonts w:ascii="Calibri" w:eastAsia="Times New Roman" w:hAnsi="Calibri" w:cs="Calibri"/>
+          <w:color w:val="000000"/>
+          <w:lang w:eastAsia="pl-PL"/>
+        </w:rPr>
+        <w:t>być</w:t>
+      </w:r>
+      <w:r>
+        <w:rPr>
+          <w:rFonts w:ascii="Calibri" w:eastAsia="Times New Roman" w:hAnsi="Calibri" w:cs="Calibri"/>
+          <w:color w:val="000000"/>
+          <w:lang w:eastAsia="pl-PL"/>
+        </w:rPr>
+        <w:t xml:space="preserve"> automatycznie przechowywane w dodatkowym miejscu/dysku/chmurze. </w:t>
+      </w:r>
+    </w:p>
+    <w:p>
+      <w:pPr>
+        <w:numPr>
+          <w:ilvl w:val="0"/>
+          <w:numId w:val="18"/>
+        </w:numPr>
+        <w:spacing w:after="0" w:line="240" w:lineRule="auto"/>
+        <w:ind w:left="1440"/>
+        <w:jc w:val="both"/>
+        <w:textAlignment w:val="baseline"/>
+        <w:rPr>
+          <w:rFonts w:ascii="Arial" w:eastAsia="Times New Roman" w:hAnsi="Arial" w:cs="Arial"/>
+          <w:b/>
+          <w:bCs/>
+          <w:color w:val="000000"/>
+          <w:lang w:eastAsia="pl-PL"/>
+        </w:rPr>
+      </w:pPr>
+      <w:r>
+        <w:rPr>
+          <w:rFonts w:ascii="Calibri" w:eastAsia="Times New Roman" w:hAnsi="Calibri" w:cs="Calibri"/>
+          <w:b/>
+          <w:color w:val="000000"/>
+          <w:lang w:eastAsia="pl-PL"/>
+        </w:rPr>
+        <w:t>Zabezpieczenia</w:t>
+      </w:r>
+      <w:r>
+        <w:rPr>
+          <w:rFonts w:ascii="Calibri" w:eastAsia="Times New Roman" w:hAnsi="Calibri" w:cs="Calibri"/>
+          <w:color w:val="000000"/>
+          <w:lang w:eastAsia="pl-PL"/>
+        </w:rPr>
+        <w:t xml:space="preserve"> – dane wrażliwe powinny być przechowywane w postaci zaszyfrowanej, aby mogły spełniać wszelkie normy prawne (RODO).</w:t>
+      </w:r>
+      <w:r>
+        <w:rPr>
+          <w:rFonts w:ascii="Calibri" w:eastAsia="Times New Roman" w:hAnsi="Calibri" w:cs="Calibri"/>
+          <w:color w:val="000000"/>
+          <w:lang w:eastAsia="pl-PL"/>
+        </w:rPr>
+        <w:t xml:space="preserve"> Ponadto system powinien zostać tak opracowany, aby </w:t>
+      </w:r>
+      <w:r>
+        <w:rPr>
+          <w:rFonts w:ascii="Calibri" w:eastAsia="Times New Roman" w:hAnsi="Calibri" w:cs="Calibri"/>
+          <w:color w:val="000000"/>
+          <w:lang w:eastAsia="pl-PL"/>
+        </w:rPr>
+        <w:t>przy wprowadzaniu wszelkiego rodzaju danych automatycznie weryfikował ich poprawność.</w:t>
+      </w:r>
+    </w:p>
+    <w:p>
+      <w:pPr>
+        <w:numPr>
+          <w:ilvl w:val="0"/>
+          <w:numId w:val="18"/>
+        </w:numPr>
+        <w:spacing w:after="0" w:line="240" w:lineRule="auto"/>
+        <w:ind w:left="1440"/>
+        <w:jc w:val="both"/>
+        <w:textAlignment w:val="baseline"/>
+        <w:rPr>
+          <w:rFonts w:ascii="Arial" w:eastAsia="Times New Roman" w:hAnsi="Arial" w:cs="Arial"/>
+          <w:b/>
+          <w:bCs/>
+          <w:color w:val="000000"/>
+          <w:lang w:eastAsia="pl-PL"/>
+        </w:rPr>
+      </w:pPr>
+      <w:r>
+        <w:rPr>
+          <w:rFonts w:ascii="Calibri" w:eastAsia="Times New Roman" w:hAnsi="Calibri" w:cs="Calibri"/>
+          <w:b/>
+          <w:color w:val="000000"/>
+          <w:lang w:eastAsia="pl-PL"/>
+        </w:rPr>
+        <w:t>Awarie</w:t>
+      </w:r>
+      <w:r>
+        <w:rPr>
+          <w:rFonts w:ascii="Calibri" w:eastAsia="Times New Roman" w:hAnsi="Calibri" w:cs="Calibri"/>
+          <w:color w:val="000000"/>
+          <w:lang w:eastAsia="pl-PL"/>
+        </w:rPr>
+        <w:t xml:space="preserve"> – </w:t>
+      </w:r>
+      <w:r>
+        <w:rPr>
+          <w:rFonts w:ascii="Calibri" w:eastAsia="Times New Roman" w:hAnsi="Calibri" w:cs="Calibri"/>
+          <w:color w:val="000000"/>
+          <w:lang w:eastAsia="pl-PL"/>
+        </w:rPr>
+        <w:t>wszelkiego rodzaju awarie w funkcjonowaniu systemu powinny</w:t>
+      </w:r>
+      <w:r>
+        <w:rPr>
+          <w:rFonts w:ascii="Calibri" w:eastAsia="Times New Roman" w:hAnsi="Calibri" w:cs="Calibri"/>
+          <w:color w:val="000000"/>
+          <w:lang w:eastAsia="pl-PL"/>
+        </w:rPr>
+        <w:br/>
+      </w:r>
+      <w:r>
+        <w:rPr>
+          <w:rFonts w:ascii="Calibri" w:eastAsia="Times New Roman" w:hAnsi="Calibri" w:cs="Calibri"/>
+          <w:color w:val="000000"/>
+          <w:lang w:eastAsia="pl-PL"/>
+        </w:rPr>
+        <w:t xml:space="preserve">być automatycznie wykrywane i </w:t>
+      </w:r>
+      <w:r>
+        <w:rPr>
+          <w:rFonts w:ascii="Calibri" w:eastAsia="Times New Roman" w:hAnsi="Calibri" w:cs="Calibri"/>
+          <w:color w:val="000000"/>
+          <w:lang w:eastAsia="pl-PL"/>
+        </w:rPr>
+        <w:t>naprawiane przed wyznaczone do tego osoby</w:t>
+      </w:r>
+      <w:r>
+        <w:rPr>
+          <w:rFonts w:ascii="Calibri" w:eastAsia="Times New Roman" w:hAnsi="Calibri" w:cs="Calibri"/>
+          <w:color w:val="000000"/>
+          <w:lang w:eastAsia="pl-PL"/>
+        </w:rPr>
+        <w:t xml:space="preserve">, a </w:t>
+      </w:r>
+      <w:r>
+        <w:rPr>
+          <w:rFonts w:ascii="Calibri" w:eastAsia="Times New Roman" w:hAnsi="Calibri" w:cs="Calibri"/>
+          <w:color w:val="000000"/>
+          <w:lang w:eastAsia="pl-PL"/>
+        </w:rPr>
+        <w:t>prace</w:t>
+      </w:r>
+      <w:r>
+        <w:rPr>
+          <w:rFonts w:ascii="Calibri" w:eastAsia="Times New Roman" w:hAnsi="Calibri" w:cs="Calibri"/>
+          <w:color w:val="000000"/>
+          <w:lang w:eastAsia="pl-PL"/>
+        </w:rPr>
+        <w:t xml:space="preserve"> powinny być przygotowane w bezpiecznym dla aplikacji środowisku. </w:t>
+      </w:r>
+    </w:p>
+    <w:p>
+      <w:pPr>
+        <w:numPr>
+          <w:ilvl w:val="0"/>
+          <w:numId w:val="18"/>
+        </w:numPr>
+        <w:spacing w:after="0" w:line="240" w:lineRule="auto"/>
+        <w:ind w:left="1440"/>
+        <w:jc w:val="both"/>
+        <w:textAlignment w:val="baseline"/>
+        <w:rPr>
+          <w:rFonts w:ascii="Arial" w:eastAsia="Times New Roman" w:hAnsi="Arial" w:cs="Arial"/>
+          <w:b/>
+          <w:bCs/>
+          <w:color w:val="000000"/>
+          <w:lang w:eastAsia="pl-PL"/>
+        </w:rPr>
+      </w:pPr>
+      <w:r>
+        <w:rPr>
+          <w:rFonts w:ascii="Calibri" w:eastAsia="Times New Roman" w:hAnsi="Calibri" w:cs="Calibri"/>
+          <w:b/>
+          <w:color w:val="000000"/>
+          <w:lang w:eastAsia="pl-PL"/>
+        </w:rPr>
+        <w:t>Standaryzacja</w:t>
+      </w:r>
+      <w:r>
+        <w:rPr>
+          <w:rFonts w:ascii="Calibri" w:eastAsia="Times New Roman" w:hAnsi="Calibri" w:cs="Calibri"/>
+          <w:color w:val="000000"/>
+          <w:lang w:eastAsia="pl-PL"/>
+        </w:rPr>
+        <w:t xml:space="preserve"> – system powinien zostać stworzony zgodnie z aktualnymi normami tworzenia oprogramowania, oraz posiadać kompletną dokumentację technicz</w:t>
+      </w:r>
+      <w:r>
+        <w:rPr>
+          <w:rFonts w:ascii="Calibri" w:eastAsia="Times New Roman" w:hAnsi="Calibri" w:cs="Calibri"/>
+          <w:color w:val="000000"/>
+          <w:lang w:eastAsia="pl-PL"/>
+        </w:rPr>
+        <w:t>ną</w:t>
+      </w:r>
     </w:p>
     <w:p>
       <w:pPr>
@@ -401,73 +840,16 @@
         <w:rPr>
           <w:b/>
         </w:rPr>
-        <w:t>Polityka bezpieczeństwa</w:t>
-      </w:r>
-    </w:p>
-    <w:p>
-      <w:pPr>
+        <w:lastRenderedPageBreak/>
+        <w:t>Dia</w:t>
+      </w:r>
+      <w:bookmarkStart w:id="0" w:name="_GoBack"/>
+      <w:bookmarkEnd w:id="0"/>
+      <w:r>
         <w:rPr>
           <w:b/>
         </w:rPr>
-      </w:pPr>
-    </w:p>
-    <w:p>
-      <w:pPr>
-        <w:rPr>
-          <w:b/>
-        </w:rPr>
-      </w:pPr>
-    </w:p>
-    <w:p>
-      <w:pPr>
-        <w:rPr>
-          <w:b/>
-        </w:rPr>
-      </w:pPr>
-    </w:p>
-    <w:p>
-      <w:pPr>
-        <w:rPr>
-          <w:b/>
-        </w:rPr>
-      </w:pPr>
-    </w:p>
-    <w:p>
-      <w:pPr>
-        <w:rPr>
-          <w:b/>
-        </w:rPr>
-      </w:pPr>
-    </w:p>
-    <w:p>
-      <w:pPr>
-        <w:rPr>
-          <w:b/>
-        </w:rPr>
-      </w:pPr>
-    </w:p>
-    <w:p>
-      <w:pPr>
-        <w:rPr>
-          <w:b/>
-        </w:rPr>
-      </w:pPr>
-    </w:p>
-    <w:p>
-      <w:pPr>
-        <w:pStyle w:val="xDDDDDD"/>
-        <w:ind w:left="360"/>
-        <w:jc w:val="center"/>
-        <w:rPr>
-          <w:b/>
-        </w:rPr>
-      </w:pPr>
-      <w:r>
-        <w:rPr>
-          <w:b/>
-        </w:rPr>
-        <w:lastRenderedPageBreak/>
-        <w:t>Diagram przypadków użycia</w:t>
+        <w:t>gram przypadków użycia</w:t>
       </w:r>
     </w:p>
     <w:p>
@@ -501,7 +883,7 @@
             <v:path o:extrusionok="f" gradientshapeok="t" o:connecttype="rect"/>
             <o:lock v:ext="edit" aspectratio="t"/>
           </v:shapetype>
-          <v:shape id="_x0000_i1025" type="#_x0000_t75" style="width:453.3pt;height:447.05pt">
+          <v:shape id="_x0000_i1025" type="#_x0000_t75" style="width:453.5pt;height:446.95pt">
             <v:imagedata r:id="rId9" o:title="Diagram przypadków użycia"/>
           </v:shape>
         </w:pict>
@@ -581,7 +963,7 @@
           <w:rPr>
             <w:noProof/>
           </w:rPr>
-          <w:t>1</w:t>
+          <w:t>2</w:t>
         </w:r>
         <w:r>
           <w:fldChar w:fldCharType="end"/>
@@ -2275,6 +2657,155 @@
       <w:pPr>
         <w:ind w:left="6480" w:hanging="180"/>
       </w:pPr>
+    </w:lvl>
+  </w:abstractNum>
+  <w:abstractNum w:abstractNumId="17">
+    <w:nsid w:val="6E23018C"/>
+    <w:multiLevelType w:val="multilevel"/>
+    <w:tmpl w:val="087CEC9A"/>
+    <w:lvl w:ilvl="0">
+      <w:start w:val="1"/>
+      <w:numFmt w:val="bullet"/>
+      <w:lvlText w:val=""/>
+      <w:lvlJc w:val="left"/>
+      <w:pPr>
+        <w:tabs>
+          <w:tab w:val="num" w:pos="720"/>
+        </w:tabs>
+        <w:ind w:left="720" w:hanging="360"/>
+      </w:pPr>
+      <w:rPr>
+        <w:rFonts w:ascii="Symbol" w:hAnsi="Symbol" w:hint="default"/>
+        <w:sz w:val="20"/>
+      </w:rPr>
+    </w:lvl>
+    <w:lvl w:ilvl="1">
+      <w:start w:val="1"/>
+      <w:numFmt w:val="bullet"/>
+      <w:lvlText w:val="o"/>
+      <w:lvlJc w:val="left"/>
+      <w:pPr>
+        <w:tabs>
+          <w:tab w:val="num" w:pos="1440"/>
+        </w:tabs>
+        <w:ind w:left="1440" w:hanging="360"/>
+      </w:pPr>
+      <w:rPr>
+        <w:rFonts w:ascii="Courier New" w:hAnsi="Courier New" w:cs="Times New Roman" w:hint="default"/>
+        <w:sz w:val="20"/>
+      </w:rPr>
+    </w:lvl>
+    <w:lvl w:ilvl="2">
+      <w:start w:val="1"/>
+      <w:numFmt w:val="bullet"/>
+      <w:lvlText w:val=""/>
+      <w:lvlJc w:val="left"/>
+      <w:pPr>
+        <w:tabs>
+          <w:tab w:val="num" w:pos="2160"/>
+        </w:tabs>
+        <w:ind w:left="2160" w:hanging="360"/>
+      </w:pPr>
+      <w:rPr>
+        <w:rFonts w:ascii="Wingdings" w:hAnsi="Wingdings" w:hint="default"/>
+        <w:sz w:val="20"/>
+      </w:rPr>
+    </w:lvl>
+    <w:lvl w:ilvl="3">
+      <w:start w:val="1"/>
+      <w:numFmt w:val="bullet"/>
+      <w:lvlText w:val=""/>
+      <w:lvlJc w:val="left"/>
+      <w:pPr>
+        <w:tabs>
+          <w:tab w:val="num" w:pos="2880"/>
+        </w:tabs>
+        <w:ind w:left="2880" w:hanging="360"/>
+      </w:pPr>
+      <w:rPr>
+        <w:rFonts w:ascii="Wingdings" w:hAnsi="Wingdings" w:hint="default"/>
+        <w:sz w:val="20"/>
+      </w:rPr>
+    </w:lvl>
+    <w:lvl w:ilvl="4">
+      <w:start w:val="1"/>
+      <w:numFmt w:val="bullet"/>
+      <w:lvlText w:val=""/>
+      <w:lvlJc w:val="left"/>
+      <w:pPr>
+        <w:tabs>
+          <w:tab w:val="num" w:pos="3600"/>
+        </w:tabs>
+        <w:ind w:left="3600" w:hanging="360"/>
+      </w:pPr>
+      <w:rPr>
+        <w:rFonts w:ascii="Wingdings" w:hAnsi="Wingdings" w:hint="default"/>
+        <w:sz w:val="20"/>
+      </w:rPr>
+    </w:lvl>
+    <w:lvl w:ilvl="5">
+      <w:start w:val="1"/>
+      <w:numFmt w:val="bullet"/>
+      <w:lvlText w:val=""/>
+      <w:lvlJc w:val="left"/>
+      <w:pPr>
+        <w:tabs>
+          <w:tab w:val="num" w:pos="4320"/>
+        </w:tabs>
+        <w:ind w:left="4320" w:hanging="360"/>
+      </w:pPr>
+      <w:rPr>
+        <w:rFonts w:ascii="Wingdings" w:hAnsi="Wingdings" w:hint="default"/>
+        <w:sz w:val="20"/>
+      </w:rPr>
+    </w:lvl>
+    <w:lvl w:ilvl="6">
+      <w:start w:val="1"/>
+      <w:numFmt w:val="bullet"/>
+      <w:lvlText w:val=""/>
+      <w:lvlJc w:val="left"/>
+      <w:pPr>
+        <w:tabs>
+          <w:tab w:val="num" w:pos="5040"/>
+        </w:tabs>
+        <w:ind w:left="5040" w:hanging="360"/>
+      </w:pPr>
+      <w:rPr>
+        <w:rFonts w:ascii="Wingdings" w:hAnsi="Wingdings" w:hint="default"/>
+        <w:sz w:val="20"/>
+      </w:rPr>
+    </w:lvl>
+    <w:lvl w:ilvl="7">
+      <w:start w:val="1"/>
+      <w:numFmt w:val="bullet"/>
+      <w:lvlText w:val=""/>
+      <w:lvlJc w:val="left"/>
+      <w:pPr>
+        <w:tabs>
+          <w:tab w:val="num" w:pos="5760"/>
+        </w:tabs>
+        <w:ind w:left="5760" w:hanging="360"/>
+      </w:pPr>
+      <w:rPr>
+        <w:rFonts w:ascii="Wingdings" w:hAnsi="Wingdings" w:hint="default"/>
+        <w:sz w:val="20"/>
+      </w:rPr>
+    </w:lvl>
+    <w:lvl w:ilvl="8">
+      <w:start w:val="1"/>
+      <w:numFmt w:val="bullet"/>
+      <w:lvlText w:val=""/>
+      <w:lvlJc w:val="left"/>
+      <w:pPr>
+        <w:tabs>
+          <w:tab w:val="num" w:pos="6480"/>
+        </w:tabs>
+        <w:ind w:left="6480" w:hanging="360"/>
+      </w:pPr>
+      <w:rPr>
+        <w:rFonts w:ascii="Wingdings" w:hAnsi="Wingdings" w:hint="default"/>
+        <w:sz w:val="20"/>
+      </w:rPr>
     </w:lvl>
   </w:abstractNum>
   <w:num w:numId="1">
@@ -2327,6 +2858,18 @@
   </w:num>
   <w:num w:numId="17">
     <w:abstractNumId w:val="1"/>
+  </w:num>
+  <w:num w:numId="18">
+    <w:abstractNumId w:val="17"/>
+    <w:lvlOverride w:ilvl="0"/>
+    <w:lvlOverride w:ilvl="1"/>
+    <w:lvlOverride w:ilvl="2"/>
+    <w:lvlOverride w:ilvl="3"/>
+    <w:lvlOverride w:ilvl="4"/>
+    <w:lvlOverride w:ilvl="5"/>
+    <w:lvlOverride w:ilvl="6"/>
+    <w:lvlOverride w:ilvl="7"/>
+    <w:lvlOverride w:ilvl="8"/>
   </w:num>
 </w:numbering>
 </file>
@@ -3837,7 +4380,7 @@
 </file>
 
 <file path=customXml/itemProps1.xml><?xml version="1.0" encoding="utf-8"?>
-<ds:datastoreItem xmlns:ds="http://schemas.openxmlformats.org/officeDocument/2006/customXml" ds:itemID="{FD8CC7DD-5397-4C36-9697-8FA4269CA567}">
+<ds:datastoreItem xmlns:ds="http://schemas.openxmlformats.org/officeDocument/2006/customXml" ds:itemID="{5206CFDF-BB3B-4DF5-920D-519E6492492E}">
   <ds:schemaRefs>
     <ds:schemaRef ds:uri="http://schemas.openxmlformats.org/officeDocument/2006/bibliography"/>
   </ds:schemaRefs>

</xml_diff>